<commit_message>
Alterados os metodos get e set para open e save nas classes DAO
</commit_message>
<xml_diff>
--- a/SorteioGrupos/documentos/AtividadesMiniProjetos.docx
+++ b/SorteioGrupos/documentos/AtividadesMiniProjetos.docx
@@ -1144,7 +1144,28 @@
                 <w:rFonts w:ascii="Arial" w:eastAsia="Times New Roman" w:hAnsi="Arial" w:cs="Arial"/>
                 <w:lang w:eastAsia="ar-SA"/>
               </w:rPr>
-              <w:t>Sistema Desktop seguindo o padrão MVC desenvolvido na linguagem Java.</w:t>
+              <w:t>Sistema Desktop</w:t>
+            </w:r>
+            <w:r>
+              <w:rPr>
+                <w:rFonts w:ascii="Arial" w:eastAsia="Times New Roman" w:hAnsi="Arial" w:cs="Arial"/>
+                <w:lang w:eastAsia="ar-SA"/>
+              </w:rPr>
+              <w:t xml:space="preserve"> </w:t>
+            </w:r>
+            <w:r>
+              <w:rPr>
+                <w:rFonts w:ascii="Arial" w:eastAsia="Times New Roman" w:hAnsi="Arial" w:cs="Arial"/>
+                <w:lang w:eastAsia="ar-SA"/>
+              </w:rPr>
+              <w:t>GUI</w:t>
+            </w:r>
+            <w:r>
+              <w:rPr>
+                <w:rFonts w:ascii="Arial" w:eastAsia="Times New Roman" w:hAnsi="Arial" w:cs="Arial"/>
+                <w:lang w:eastAsia="ar-SA"/>
+              </w:rPr>
+              <w:t xml:space="preserve"> seguindo o padrão MVC desenvolvido na linguagem Java.</w:t>
             </w:r>
           </w:p>
           <w:p>
@@ -1328,6 +1349,155 @@
     </w:p>
     <w:p>
       <w:pPr>
+        <w:spacing w:after="160" w:line="259" w:lineRule="auto"/>
+        <w:rPr>
+          <w:rFonts w:ascii="Arial" w:eastAsia="Times New Roman" w:hAnsi="Arial" w:cs="Arial"/>
+          <w:lang w:eastAsia="ar-SA"/>
+        </w:rPr>
+      </w:pPr>
+      <w:r>
+        <w:rPr>
+          <w:rFonts w:ascii="Arial" w:eastAsia="Times New Roman" w:hAnsi="Arial" w:cs="Arial"/>
+          <w:noProof/>
+          <w:lang w:eastAsia="ar-SA"/>
+        </w:rPr>
+        <w:drawing>
+          <wp:inline distT="0" distB="0" distL="0" distR="0" wp14:anchorId="636A924C" wp14:editId="0708AE09">
+            <wp:extent cx="5400675" cy="5810250"/>
+            <wp:effectExtent l="0" t="0" r="9525" b="0"/>
+            <wp:docPr id="5" name="Imagem 5"/>
+            <wp:cNvGraphicFramePr>
+              <a:graphicFrameLocks xmlns:a="http://schemas.openxmlformats.org/drawingml/2006/main" noChangeAspect="1"/>
+            </wp:cNvGraphicFramePr>
+            <a:graphic xmlns:a="http://schemas.openxmlformats.org/drawingml/2006/main">
+              <a:graphicData uri="http://schemas.openxmlformats.org/drawingml/2006/picture">
+                <pic:pic xmlns:pic="http://schemas.openxmlformats.org/drawingml/2006/picture">
+                  <pic:nvPicPr>
+                    <pic:cNvPr id="0" name="Picture 5"/>
+                    <pic:cNvPicPr>
+                      <a:picLocks noChangeAspect="1" noChangeArrowheads="1"/>
+                    </pic:cNvPicPr>
+                  </pic:nvPicPr>
+                  <pic:blipFill>
+                    <a:blip r:embed="rId8">
+                      <a:extLst>
+                        <a:ext uri="{28A0092B-C50C-407E-A947-70E740481C1C}">
+                          <a14:useLocalDpi xmlns:a14="http://schemas.microsoft.com/office/drawing/2010/main" val="0"/>
+                        </a:ext>
+                      </a:extLst>
+                    </a:blip>
+                    <a:srcRect/>
+                    <a:stretch>
+                      <a:fillRect/>
+                    </a:stretch>
+                  </pic:blipFill>
+                  <pic:spPr bwMode="auto">
+                    <a:xfrm>
+                      <a:off x="0" y="0"/>
+                      <a:ext cx="5400675" cy="5810250"/>
+                    </a:xfrm>
+                    <a:prstGeom prst="rect">
+                      <a:avLst/>
+                    </a:prstGeom>
+                    <a:noFill/>
+                    <a:ln>
+                      <a:noFill/>
+                    </a:ln>
+                  </pic:spPr>
+                </pic:pic>
+              </a:graphicData>
+            </a:graphic>
+          </wp:inline>
+        </w:drawing>
+      </w:r>
+    </w:p>
+    <w:p>
+      <w:pPr>
+        <w:spacing w:after="160" w:line="259" w:lineRule="auto"/>
+        <w:rPr>
+          <w:rFonts w:ascii="Arial" w:eastAsia="Times New Roman" w:hAnsi="Arial" w:cs="Arial"/>
+          <w:u w:val="single"/>
+          <w:lang w:eastAsia="ar-SA"/>
+        </w:rPr>
+      </w:pPr>
+      <w:r>
+        <w:rPr>
+          <w:rFonts w:ascii="Arial" w:eastAsia="Times New Roman" w:hAnsi="Arial" w:cs="Arial"/>
+          <w:lang w:eastAsia="ar-SA"/>
+        </w:rPr>
+        <w:t xml:space="preserve">OBS: No </w:t>
+      </w:r>
+      <w:proofErr w:type="spellStart"/>
+      <w:r>
+        <w:rPr>
+          <w:rFonts w:ascii="Arial" w:eastAsia="Times New Roman" w:hAnsi="Arial" w:cs="Arial"/>
+          <w:lang w:eastAsia="ar-SA"/>
+        </w:rPr>
+        <w:t>FrontEnd</w:t>
+      </w:r>
+      <w:proofErr w:type="spellEnd"/>
+      <w:r>
+        <w:rPr>
+          <w:rFonts w:ascii="Arial" w:eastAsia="Times New Roman" w:hAnsi="Arial" w:cs="Arial"/>
+          <w:lang w:eastAsia="ar-SA"/>
+        </w:rPr>
+        <w:t xml:space="preserve"> desenvolver uma página para divulgar os serviços desta empresa de </w:t>
+      </w:r>
+      <w:proofErr w:type="spellStart"/>
+      <w:r>
+        <w:rPr>
+          <w:rFonts w:ascii="Arial" w:eastAsia="Times New Roman" w:hAnsi="Arial" w:cs="Arial"/>
+          <w:lang w:eastAsia="ar-SA"/>
+        </w:rPr>
+        <w:t>Traders</w:t>
+      </w:r>
+      <w:proofErr w:type="spellEnd"/>
+      <w:r>
+        <w:rPr>
+          <w:rFonts w:ascii="Arial" w:eastAsia="Times New Roman" w:hAnsi="Arial" w:cs="Arial"/>
+          <w:lang w:eastAsia="ar-SA"/>
+        </w:rPr>
+        <w:t xml:space="preserve"> e se possível um simulador de carteiras em </w:t>
+      </w:r>
+      <w:proofErr w:type="spellStart"/>
+      <w:r>
+        <w:rPr>
+          <w:rFonts w:ascii="Arial" w:eastAsia="Times New Roman" w:hAnsi="Arial" w:cs="Arial"/>
+          <w:lang w:eastAsia="ar-SA"/>
+        </w:rPr>
+        <w:t>JavaScript</w:t>
+      </w:r>
+      <w:proofErr w:type="spellEnd"/>
+      <w:r>
+        <w:rPr>
+          <w:rFonts w:ascii="Arial" w:eastAsia="Times New Roman" w:hAnsi="Arial" w:cs="Arial"/>
+          <w:lang w:eastAsia="ar-SA"/>
+        </w:rPr>
+        <w:t>.</w:t>
+      </w:r>
+    </w:p>
+    <w:p>
+      <w:pPr>
+        <w:spacing w:after="160" w:line="259" w:lineRule="auto"/>
+        <w:rPr>
+          <w:rFonts w:ascii="Arial" w:eastAsia="Times New Roman" w:hAnsi="Arial" w:cs="Arial"/>
+          <w:b/>
+          <w:bCs/>
+          <w:lang w:eastAsia="ar-SA"/>
+        </w:rPr>
+      </w:pPr>
+      <w:r>
+        <w:rPr>
+          <w:rFonts w:ascii="Arial" w:eastAsia="Times New Roman" w:hAnsi="Arial" w:cs="Arial"/>
+          <w:b/>
+          <w:bCs/>
+          <w:lang w:eastAsia="ar-SA"/>
+        </w:rPr>
+        <w:br w:type="page"/>
+      </w:r>
+    </w:p>
+    <w:p>
+      <w:pPr>
         <w:spacing w:after="0" w:line="240" w:lineRule="auto"/>
         <w:jc w:val="both"/>
         <w:rPr>
@@ -1344,6 +1514,7 @@
           <w:bCs/>
           <w:lang w:eastAsia="ar-SA"/>
         </w:rPr>
+        <w:lastRenderedPageBreak/>
         <w:t>2 – Sistema Financeiro (Financiamentos):</w:t>
       </w:r>
     </w:p>
@@ -1353,7 +1524,6 @@
         <w:jc w:val="both"/>
         <w:rPr>
           <w:rFonts w:ascii="Arial" w:eastAsia="Times New Roman" w:hAnsi="Arial" w:cs="Arial"/>
-          <w:u w:val="single"/>
           <w:lang w:eastAsia="ar-SA"/>
         </w:rPr>
       </w:pPr>
@@ -1374,6 +1544,61 @@
           <w:lang w:eastAsia="ar-SA"/>
         </w:rPr>
       </w:pPr>
+      <w:r>
+        <w:rPr>
+          <w:rFonts w:ascii="Arial" w:eastAsia="Times New Roman" w:hAnsi="Arial" w:cs="Arial"/>
+          <w:noProof/>
+          <w:lang w:eastAsia="ar-SA"/>
+        </w:rPr>
+        <w:drawing>
+          <wp:inline distT="0" distB="0" distL="0" distR="0" wp14:anchorId="2868C161" wp14:editId="1825549B">
+            <wp:extent cx="5400675" cy="5695950"/>
+            <wp:effectExtent l="0" t="0" r="9525" b="0"/>
+            <wp:docPr id="4" name="Imagem 4"/>
+            <wp:cNvGraphicFramePr>
+              <a:graphicFrameLocks xmlns:a="http://schemas.openxmlformats.org/drawingml/2006/main" noChangeAspect="1"/>
+            </wp:cNvGraphicFramePr>
+            <a:graphic xmlns:a="http://schemas.openxmlformats.org/drawingml/2006/main">
+              <a:graphicData uri="http://schemas.openxmlformats.org/drawingml/2006/picture">
+                <pic:pic xmlns:pic="http://schemas.openxmlformats.org/drawingml/2006/picture">
+                  <pic:nvPicPr>
+                    <pic:cNvPr id="0" name="Picture 4"/>
+                    <pic:cNvPicPr>
+                      <a:picLocks noChangeAspect="1" noChangeArrowheads="1"/>
+                    </pic:cNvPicPr>
+                  </pic:nvPicPr>
+                  <pic:blipFill>
+                    <a:blip r:embed="rId9">
+                      <a:extLst>
+                        <a:ext uri="{28A0092B-C50C-407E-A947-70E740481C1C}">
+                          <a14:useLocalDpi xmlns:a14="http://schemas.microsoft.com/office/drawing/2010/main" val="0"/>
+                        </a:ext>
+                      </a:extLst>
+                    </a:blip>
+                    <a:srcRect/>
+                    <a:stretch>
+                      <a:fillRect/>
+                    </a:stretch>
+                  </pic:blipFill>
+                  <pic:spPr bwMode="auto">
+                    <a:xfrm>
+                      <a:off x="0" y="0"/>
+                      <a:ext cx="5400675" cy="5695950"/>
+                    </a:xfrm>
+                    <a:prstGeom prst="rect">
+                      <a:avLst/>
+                    </a:prstGeom>
+                    <a:noFill/>
+                    <a:ln>
+                      <a:noFill/>
+                    </a:ln>
+                  </pic:spPr>
+                </pic:pic>
+              </a:graphicData>
+            </a:graphic>
+          </wp:inline>
+        </w:drawing>
+      </w:r>
     </w:p>
     <w:p>
       <w:pPr>
@@ -1381,6 +1606,71 @@
         <w:jc w:val="both"/>
         <w:rPr>
           <w:rFonts w:ascii="Arial" w:eastAsia="Times New Roman" w:hAnsi="Arial" w:cs="Arial"/>
+          <w:lang w:eastAsia="ar-SA"/>
+        </w:rPr>
+      </w:pPr>
+      <w:r>
+        <w:rPr>
+          <w:rFonts w:ascii="Arial" w:eastAsia="Times New Roman" w:hAnsi="Arial" w:cs="Arial"/>
+          <w:lang w:eastAsia="ar-SA"/>
+        </w:rPr>
+        <w:t xml:space="preserve">OBS: No </w:t>
+      </w:r>
+      <w:proofErr w:type="spellStart"/>
+      <w:r>
+        <w:rPr>
+          <w:rFonts w:ascii="Arial" w:eastAsia="Times New Roman" w:hAnsi="Arial" w:cs="Arial"/>
+          <w:lang w:eastAsia="ar-SA"/>
+        </w:rPr>
+        <w:t>frontEnd</w:t>
+      </w:r>
+      <w:proofErr w:type="spellEnd"/>
+      <w:r>
+        <w:rPr>
+          <w:rFonts w:ascii="Arial" w:eastAsia="Times New Roman" w:hAnsi="Arial" w:cs="Arial"/>
+          <w:lang w:eastAsia="ar-SA"/>
+        </w:rPr>
+        <w:t xml:space="preserve"> além de divulgar os serviços desta empresa, também é possível fazer um simulador de financiamentos utilizando </w:t>
+      </w:r>
+      <w:proofErr w:type="spellStart"/>
+      <w:r>
+        <w:rPr>
+          <w:rFonts w:ascii="Arial" w:eastAsia="Times New Roman" w:hAnsi="Arial" w:cs="Arial"/>
+          <w:lang w:eastAsia="ar-SA"/>
+        </w:rPr>
+        <w:t>javaScript</w:t>
+      </w:r>
+      <w:proofErr w:type="spellEnd"/>
+      <w:r>
+        <w:rPr>
+          <w:rFonts w:ascii="Arial" w:eastAsia="Times New Roman" w:hAnsi="Arial" w:cs="Arial"/>
+          <w:lang w:eastAsia="ar-SA"/>
+        </w:rPr>
+        <w:t>.</w:t>
+      </w:r>
+    </w:p>
+    <w:p>
+      <w:pPr>
+        <w:spacing w:after="160" w:line="259" w:lineRule="auto"/>
+        <w:rPr>
+          <w:rFonts w:ascii="Arial" w:eastAsia="Times New Roman" w:hAnsi="Arial" w:cs="Arial"/>
+          <w:lang w:eastAsia="ar-SA"/>
+        </w:rPr>
+      </w:pPr>
+      <w:r>
+        <w:rPr>
+          <w:rFonts w:ascii="Arial" w:eastAsia="Times New Roman" w:hAnsi="Arial" w:cs="Arial"/>
+          <w:lang w:eastAsia="ar-SA"/>
+        </w:rPr>
+        <w:br w:type="page"/>
+      </w:r>
+    </w:p>
+    <w:p>
+      <w:pPr>
+        <w:spacing w:after="0" w:line="240" w:lineRule="auto"/>
+        <w:jc w:val="both"/>
+        <w:rPr>
+          <w:rFonts w:ascii="Arial" w:eastAsia="Times New Roman" w:hAnsi="Arial" w:cs="Arial"/>
           <w:b/>
           <w:bCs/>
           <w:lang w:eastAsia="ar-SA"/>
@@ -1393,6 +1683,7 @@
           <w:bCs/>
           <w:lang w:eastAsia="ar-SA"/>
         </w:rPr>
+        <w:lastRenderedPageBreak/>
         <w:t>3 – Sistema Contábil (</w:t>
       </w:r>
       <w:r>
@@ -1420,7 +1711,6 @@
         <w:jc w:val="both"/>
         <w:rPr>
           <w:rFonts w:ascii="Arial" w:eastAsia="Times New Roman" w:hAnsi="Arial" w:cs="Arial"/>
-          <w:u w:val="single"/>
           <w:lang w:eastAsia="ar-SA"/>
         </w:rPr>
       </w:pPr>
@@ -1454,11 +1744,135 @@
         <w:jc w:val="both"/>
         <w:rPr>
           <w:rFonts w:ascii="Arial" w:eastAsia="Times New Roman" w:hAnsi="Arial" w:cs="Arial"/>
+          <w:u w:val="single"/>
+          <w:lang w:eastAsia="ar-SA"/>
+        </w:rPr>
+      </w:pPr>
+      <w:r>
+        <w:rPr>
+          <w:rFonts w:ascii="Arial" w:eastAsia="Times New Roman" w:hAnsi="Arial" w:cs="Arial"/>
+          <w:noProof/>
+          <w:lang w:eastAsia="ar-SA"/>
+        </w:rPr>
+        <w:drawing>
+          <wp:inline distT="0" distB="0" distL="0" distR="0" wp14:anchorId="5A805235" wp14:editId="3EB759EC">
+            <wp:extent cx="5400675" cy="5743575"/>
+            <wp:effectExtent l="0" t="0" r="9525" b="9525"/>
+            <wp:docPr id="3" name="Imagem 3"/>
+            <wp:cNvGraphicFramePr>
+              <a:graphicFrameLocks xmlns:a="http://schemas.openxmlformats.org/drawingml/2006/main" noChangeAspect="1"/>
+            </wp:cNvGraphicFramePr>
+            <a:graphic xmlns:a="http://schemas.openxmlformats.org/drawingml/2006/main">
+              <a:graphicData uri="http://schemas.openxmlformats.org/drawingml/2006/picture">
+                <pic:pic xmlns:pic="http://schemas.openxmlformats.org/drawingml/2006/picture">
+                  <pic:nvPicPr>
+                    <pic:cNvPr id="0" name="Picture 3"/>
+                    <pic:cNvPicPr>
+                      <a:picLocks noChangeAspect="1" noChangeArrowheads="1"/>
+                    </pic:cNvPicPr>
+                  </pic:nvPicPr>
+                  <pic:blipFill>
+                    <a:blip r:embed="rId10">
+                      <a:extLst>
+                        <a:ext uri="{28A0092B-C50C-407E-A947-70E740481C1C}">
+                          <a14:useLocalDpi xmlns:a14="http://schemas.microsoft.com/office/drawing/2010/main" val="0"/>
+                        </a:ext>
+                      </a:extLst>
+                    </a:blip>
+                    <a:srcRect/>
+                    <a:stretch>
+                      <a:fillRect/>
+                    </a:stretch>
+                  </pic:blipFill>
+                  <pic:spPr bwMode="auto">
+                    <a:xfrm>
+                      <a:off x="0" y="0"/>
+                      <a:ext cx="5400675" cy="5743575"/>
+                    </a:xfrm>
+                    <a:prstGeom prst="rect">
+                      <a:avLst/>
+                    </a:prstGeom>
+                    <a:noFill/>
+                    <a:ln>
+                      <a:noFill/>
+                    </a:ln>
+                  </pic:spPr>
+                </pic:pic>
+              </a:graphicData>
+            </a:graphic>
+          </wp:inline>
+        </w:drawing>
+      </w:r>
+    </w:p>
+    <w:p>
+      <w:pPr>
+        <w:spacing w:after="0" w:line="240" w:lineRule="auto"/>
+        <w:jc w:val="both"/>
+        <w:rPr>
+          <w:rFonts w:ascii="Arial" w:eastAsia="Times New Roman" w:hAnsi="Arial" w:cs="Arial"/>
+          <w:lang w:eastAsia="ar-SA"/>
+        </w:rPr>
+      </w:pPr>
+      <w:r>
+        <w:rPr>
+          <w:rFonts w:ascii="Arial" w:eastAsia="Times New Roman" w:hAnsi="Arial" w:cs="Arial"/>
+          <w:lang w:eastAsia="ar-SA"/>
+        </w:rPr>
+        <w:t xml:space="preserve">OBS: </w:t>
+      </w:r>
+      <w:r>
+        <w:rPr>
+          <w:rFonts w:ascii="Arial" w:eastAsia="Times New Roman" w:hAnsi="Arial" w:cs="Arial"/>
+          <w:lang w:eastAsia="ar-SA"/>
+        </w:rPr>
+        <w:t xml:space="preserve">No </w:t>
+      </w:r>
+      <w:proofErr w:type="spellStart"/>
+      <w:r>
+        <w:rPr>
+          <w:rFonts w:ascii="Arial" w:eastAsia="Times New Roman" w:hAnsi="Arial" w:cs="Arial"/>
+          <w:lang w:eastAsia="ar-SA"/>
+        </w:rPr>
+        <w:t>FrontEnd</w:t>
+      </w:r>
+      <w:proofErr w:type="spellEnd"/>
+      <w:r>
+        <w:rPr>
+          <w:rFonts w:ascii="Arial" w:eastAsia="Times New Roman" w:hAnsi="Arial" w:cs="Arial"/>
+          <w:lang w:eastAsia="ar-SA"/>
+        </w:rPr>
+        <w:t>, basta fazer uma página para divulgação do escritório contábil, mostrando alguns exemplos de Balanço Patrimonial gerado pelo sistema.</w:t>
+      </w:r>
+    </w:p>
+    <w:p>
+      <w:pPr>
+        <w:spacing w:after="0" w:line="240" w:lineRule="auto"/>
+        <w:jc w:val="both"/>
+        <w:rPr>
+          <w:rFonts w:ascii="Arial" w:eastAsia="Times New Roman" w:hAnsi="Arial" w:cs="Arial"/>
+          <w:lang w:eastAsia="ar-SA"/>
+        </w:rPr>
+      </w:pPr>
+    </w:p>
+    <w:p>
+      <w:pPr>
+        <w:spacing w:after="160" w:line="259" w:lineRule="auto"/>
+        <w:rPr>
+          <w:rFonts w:ascii="Arial" w:eastAsia="Times New Roman" w:hAnsi="Arial" w:cs="Arial"/>
           <w:b/>
           <w:bCs/>
           <w:lang w:eastAsia="ar-SA"/>
         </w:rPr>
       </w:pPr>
+      <w:r>
+        <w:rPr>
+          <w:rFonts w:ascii="Arial" w:eastAsia="Times New Roman" w:hAnsi="Arial" w:cs="Arial"/>
+          <w:b/>
+          <w:bCs/>
+          <w:lang w:eastAsia="ar-SA"/>
+        </w:rPr>
+        <w:br w:type="page"/>
+      </w:r>
     </w:p>
     <w:p>
       <w:pPr>
@@ -1478,6 +1892,7 @@
           <w:bCs/>
           <w:lang w:eastAsia="ar-SA"/>
         </w:rPr>
+        <w:lastRenderedPageBreak/>
         <w:t xml:space="preserve">4 – </w:t>
       </w:r>
       <w:r>
@@ -1553,6 +1968,61 @@
           <w:lang w:eastAsia="ar-SA"/>
         </w:rPr>
       </w:pPr>
+      <w:r>
+        <w:rPr>
+          <w:rFonts w:ascii="Arial" w:eastAsia="Times New Roman" w:hAnsi="Arial" w:cs="Arial"/>
+          <w:noProof/>
+          <w:lang w:eastAsia="ar-SA"/>
+        </w:rPr>
+        <w:drawing>
+          <wp:inline distT="0" distB="0" distL="0" distR="0" wp14:anchorId="1E9BFC94" wp14:editId="16C67872">
+            <wp:extent cx="5400040" cy="4971465"/>
+            <wp:effectExtent l="0" t="0" r="0" b="635"/>
+            <wp:docPr id="2" name="Imagem 2"/>
+            <wp:cNvGraphicFramePr>
+              <a:graphicFrameLocks xmlns:a="http://schemas.openxmlformats.org/drawingml/2006/main" noChangeAspect="1"/>
+            </wp:cNvGraphicFramePr>
+            <a:graphic xmlns:a="http://schemas.openxmlformats.org/drawingml/2006/main">
+              <a:graphicData uri="http://schemas.openxmlformats.org/drawingml/2006/picture">
+                <pic:pic xmlns:pic="http://schemas.openxmlformats.org/drawingml/2006/picture">
+                  <pic:nvPicPr>
+                    <pic:cNvPr id="0" name="Picture 2"/>
+                    <pic:cNvPicPr>
+                      <a:picLocks noChangeAspect="1" noChangeArrowheads="1"/>
+                    </pic:cNvPicPr>
+                  </pic:nvPicPr>
+                  <pic:blipFill>
+                    <a:blip r:embed="rId11">
+                      <a:extLst>
+                        <a:ext uri="{28A0092B-C50C-407E-A947-70E740481C1C}">
+                          <a14:useLocalDpi xmlns:a14="http://schemas.microsoft.com/office/drawing/2010/main" val="0"/>
+                        </a:ext>
+                      </a:extLst>
+                    </a:blip>
+                    <a:srcRect/>
+                    <a:stretch>
+                      <a:fillRect/>
+                    </a:stretch>
+                  </pic:blipFill>
+                  <pic:spPr bwMode="auto">
+                    <a:xfrm>
+                      <a:off x="0" y="0"/>
+                      <a:ext cx="5400040" cy="4971465"/>
+                    </a:xfrm>
+                    <a:prstGeom prst="rect">
+                      <a:avLst/>
+                    </a:prstGeom>
+                    <a:noFill/>
+                    <a:ln>
+                      <a:noFill/>
+                    </a:ln>
+                  </pic:spPr>
+                </pic:pic>
+              </a:graphicData>
+            </a:graphic>
+          </wp:inline>
+        </w:drawing>
+      </w:r>
     </w:p>
     <w:p>
       <w:pPr>
@@ -1560,6 +2030,94 @@
         <w:jc w:val="both"/>
         <w:rPr>
           <w:rFonts w:ascii="Arial" w:eastAsia="Times New Roman" w:hAnsi="Arial" w:cs="Arial"/>
+          <w:u w:val="single"/>
+          <w:lang w:eastAsia="ar-SA"/>
+        </w:rPr>
+      </w:pPr>
+      <w:r>
+        <w:rPr>
+          <w:rFonts w:ascii="Arial" w:eastAsia="Times New Roman" w:hAnsi="Arial" w:cs="Arial"/>
+          <w:lang w:eastAsia="ar-SA"/>
+        </w:rPr>
+        <w:t xml:space="preserve">OBS: </w:t>
+      </w:r>
+      <w:r>
+        <w:rPr>
+          <w:rFonts w:ascii="Arial" w:eastAsia="Times New Roman" w:hAnsi="Arial" w:cs="Arial"/>
+          <w:lang w:eastAsia="ar-SA"/>
+        </w:rPr>
+        <w:t xml:space="preserve">No </w:t>
+      </w:r>
+      <w:proofErr w:type="spellStart"/>
+      <w:r>
+        <w:rPr>
+          <w:rFonts w:ascii="Arial" w:eastAsia="Times New Roman" w:hAnsi="Arial" w:cs="Arial"/>
+          <w:lang w:eastAsia="ar-SA"/>
+        </w:rPr>
+        <w:t>FrontEnd</w:t>
+      </w:r>
+      <w:proofErr w:type="spellEnd"/>
+      <w:r>
+        <w:rPr>
+          <w:rFonts w:ascii="Arial" w:eastAsia="Times New Roman" w:hAnsi="Arial" w:cs="Arial"/>
+          <w:lang w:eastAsia="ar-SA"/>
+        </w:rPr>
+        <w:t>, basta fazer uma página para divulgação d</w:t>
+      </w:r>
+      <w:r>
+        <w:rPr>
+          <w:rFonts w:ascii="Arial" w:eastAsia="Times New Roman" w:hAnsi="Arial" w:cs="Arial"/>
+          <w:lang w:eastAsia="ar-SA"/>
+        </w:rPr>
+        <w:t>a empresa Tudo Limpo</w:t>
+      </w:r>
+      <w:r>
+        <w:rPr>
+          <w:rFonts w:ascii="Arial" w:eastAsia="Times New Roman" w:hAnsi="Arial" w:cs="Arial"/>
+          <w:lang w:eastAsia="ar-SA"/>
+        </w:rPr>
+        <w:t xml:space="preserve">, mostrando alguns exemplos de </w:t>
+      </w:r>
+      <w:r>
+        <w:rPr>
+          <w:rFonts w:ascii="Arial" w:eastAsia="Times New Roman" w:hAnsi="Arial" w:cs="Arial"/>
+          <w:lang w:eastAsia="ar-SA"/>
+        </w:rPr>
+        <w:t>serviços prestados</w:t>
+      </w:r>
+      <w:r>
+        <w:rPr>
+          <w:rFonts w:ascii="Arial" w:eastAsia="Times New Roman" w:hAnsi="Arial" w:cs="Arial"/>
+          <w:lang w:eastAsia="ar-SA"/>
+        </w:rPr>
+        <w:t>.</w:t>
+      </w:r>
+    </w:p>
+    <w:p>
+      <w:pPr>
+        <w:spacing w:after="0" w:line="240" w:lineRule="auto"/>
+        <w:jc w:val="both"/>
+        <w:rPr>
+          <w:rFonts w:ascii="Arial" w:eastAsia="Times New Roman" w:hAnsi="Arial" w:cs="Arial"/>
+          <w:lang w:eastAsia="ar-SA"/>
+        </w:rPr>
+      </w:pPr>
+    </w:p>
+    <w:p>
+      <w:pPr>
+        <w:spacing w:after="0" w:line="240" w:lineRule="auto"/>
+        <w:jc w:val="both"/>
+        <w:rPr>
+          <w:rFonts w:ascii="Arial" w:eastAsia="Times New Roman" w:hAnsi="Arial" w:cs="Arial"/>
+          <w:lang w:eastAsia="ar-SA"/>
+        </w:rPr>
+      </w:pPr>
+    </w:p>
+    <w:p>
+      <w:pPr>
+        <w:spacing w:after="160" w:line="259" w:lineRule="auto"/>
+        <w:rPr>
+          <w:rFonts w:ascii="Arial" w:eastAsia="Times New Roman" w:hAnsi="Arial" w:cs="Arial"/>
           <w:b/>
           <w:bCs/>
           <w:lang w:eastAsia="ar-SA"/>
@@ -1572,7 +2130,7 @@
           <w:bCs/>
           <w:lang w:eastAsia="ar-SA"/>
         </w:rPr>
-        <w:t>5 – Sistema Logístico (Gestão Entregas):</w:t>
+        <w:br w:type="page"/>
       </w:r>
     </w:p>
     <w:p>
@@ -1581,38 +2139,20 @@
         <w:jc w:val="both"/>
         <w:rPr>
           <w:rFonts w:ascii="Arial" w:eastAsia="Times New Roman" w:hAnsi="Arial" w:cs="Arial"/>
-          <w:lang w:eastAsia="ar-SA"/>
-        </w:rPr>
-      </w:pPr>
-      <w:r>
-        <w:rPr>
-          <w:rFonts w:ascii="Arial" w:eastAsia="Times New Roman" w:hAnsi="Arial" w:cs="Arial"/>
-          <w:lang w:eastAsia="ar-SA"/>
-        </w:rPr>
-        <w:t xml:space="preserve">A empresa </w:t>
-      </w:r>
-      <w:r>
-        <w:rPr>
-          <w:rFonts w:ascii="Arial" w:eastAsia="Times New Roman" w:hAnsi="Arial" w:cs="Arial"/>
-          <w:lang w:eastAsia="ar-SA"/>
-        </w:rPr>
-        <w:t xml:space="preserve">JAGUAREX que trabalha com entregas de produtos de pequeno volume, possui uma frota de veículos de pequeno porte, utilitários e motos (Saveiros, Fiorinos e </w:t>
-      </w:r>
-      <w:proofErr w:type="spellStart"/>
-      <w:r>
-        <w:rPr>
-          <w:rFonts w:ascii="Arial" w:eastAsia="Times New Roman" w:hAnsi="Arial" w:cs="Arial"/>
-          <w:lang w:eastAsia="ar-SA"/>
-        </w:rPr>
-        <w:t>CGs</w:t>
-      </w:r>
-      <w:proofErr w:type="spellEnd"/>
-      <w:r>
-        <w:rPr>
-          <w:rFonts w:ascii="Arial" w:eastAsia="Times New Roman" w:hAnsi="Arial" w:cs="Arial"/>
-          <w:lang w:eastAsia="ar-SA"/>
-        </w:rPr>
-        <w:t>), necessita de um sistema que faça a gestão de suas entregas, atualmente o controle é feito através de planilhas do Excel.</w:t>
+          <w:b/>
+          <w:bCs/>
+          <w:lang w:eastAsia="ar-SA"/>
+        </w:rPr>
+      </w:pPr>
+      <w:r>
+        <w:rPr>
+          <w:rFonts w:ascii="Arial" w:eastAsia="Times New Roman" w:hAnsi="Arial" w:cs="Arial"/>
+          <w:b/>
+          <w:bCs/>
+          <w:lang w:eastAsia="ar-SA"/>
+        </w:rPr>
+        <w:lastRenderedPageBreak/>
+        <w:t>5 – Sistema Logístico (Gestão Entregas):</w:t>
       </w:r>
     </w:p>
     <w:p>
@@ -1621,6 +2161,46 @@
         <w:jc w:val="both"/>
         <w:rPr>
           <w:rFonts w:ascii="Arial" w:eastAsia="Times New Roman" w:hAnsi="Arial" w:cs="Arial"/>
+          <w:lang w:eastAsia="ar-SA"/>
+        </w:rPr>
+      </w:pPr>
+      <w:r>
+        <w:rPr>
+          <w:rFonts w:ascii="Arial" w:eastAsia="Times New Roman" w:hAnsi="Arial" w:cs="Arial"/>
+          <w:lang w:eastAsia="ar-SA"/>
+        </w:rPr>
+        <w:t xml:space="preserve">A empresa </w:t>
+      </w:r>
+      <w:r>
+        <w:rPr>
+          <w:rFonts w:ascii="Arial" w:eastAsia="Times New Roman" w:hAnsi="Arial" w:cs="Arial"/>
+          <w:lang w:eastAsia="ar-SA"/>
+        </w:rPr>
+        <w:t xml:space="preserve">JAGUAREX que trabalha com entregas de produtos de pequeno volume, possui uma frota de veículos de pequeno porte, utilitários e motos (Saveiros, Fiorinos e </w:t>
+      </w:r>
+      <w:proofErr w:type="spellStart"/>
+      <w:r>
+        <w:rPr>
+          <w:rFonts w:ascii="Arial" w:eastAsia="Times New Roman" w:hAnsi="Arial" w:cs="Arial"/>
+          <w:lang w:eastAsia="ar-SA"/>
+        </w:rPr>
+        <w:t>CGs</w:t>
+      </w:r>
+      <w:proofErr w:type="spellEnd"/>
+      <w:r>
+        <w:rPr>
+          <w:rFonts w:ascii="Arial" w:eastAsia="Times New Roman" w:hAnsi="Arial" w:cs="Arial"/>
+          <w:lang w:eastAsia="ar-SA"/>
+        </w:rPr>
+        <w:t>), necessita de um sistema que faça a gestão de suas entregas, atualmente o controle é feito através de planilhas do Excel.</w:t>
+      </w:r>
+    </w:p>
+    <w:p>
+      <w:pPr>
+        <w:spacing w:after="0" w:line="240" w:lineRule="auto"/>
+        <w:jc w:val="both"/>
+        <w:rPr>
+          <w:rFonts w:ascii="Arial" w:eastAsia="Times New Roman" w:hAnsi="Arial" w:cs="Arial"/>
           <w:u w:val="single"/>
           <w:lang w:eastAsia="ar-SA"/>
         </w:rPr>
@@ -1633,7 +2213,140 @@
         <w:t>O analista de sistemas fez um diagrama de casos de uso e de classes após uma análise do modelo de negócios apresentado.</w:t>
       </w:r>
     </w:p>
-    <w:p/>
+    <w:p>
+      <w:r>
+        <w:rPr>
+          <w:noProof/>
+        </w:rPr>
+        <w:drawing>
+          <wp:inline distT="0" distB="0" distL="0" distR="0" wp14:anchorId="180D5FBC" wp14:editId="05074E6E">
+            <wp:extent cx="5400675" cy="5286375"/>
+            <wp:effectExtent l="0" t="0" r="9525" b="9525"/>
+            <wp:docPr id="6" name="Imagem 6"/>
+            <wp:cNvGraphicFramePr>
+              <a:graphicFrameLocks xmlns:a="http://schemas.openxmlformats.org/drawingml/2006/main" noChangeAspect="1"/>
+            </wp:cNvGraphicFramePr>
+            <a:graphic xmlns:a="http://schemas.openxmlformats.org/drawingml/2006/main">
+              <a:graphicData uri="http://schemas.openxmlformats.org/drawingml/2006/picture">
+                <pic:pic xmlns:pic="http://schemas.openxmlformats.org/drawingml/2006/picture">
+                  <pic:nvPicPr>
+                    <pic:cNvPr id="0" name="Picture 6"/>
+                    <pic:cNvPicPr>
+                      <a:picLocks noChangeAspect="1" noChangeArrowheads="1"/>
+                    </pic:cNvPicPr>
+                  </pic:nvPicPr>
+                  <pic:blipFill>
+                    <a:blip r:embed="rId12">
+                      <a:extLst>
+                        <a:ext uri="{28A0092B-C50C-407E-A947-70E740481C1C}">
+                          <a14:useLocalDpi xmlns:a14="http://schemas.microsoft.com/office/drawing/2010/main" val="0"/>
+                        </a:ext>
+                      </a:extLst>
+                    </a:blip>
+                    <a:srcRect/>
+                    <a:stretch>
+                      <a:fillRect/>
+                    </a:stretch>
+                  </pic:blipFill>
+                  <pic:spPr bwMode="auto">
+                    <a:xfrm>
+                      <a:off x="0" y="0"/>
+                      <a:ext cx="5400675" cy="5286375"/>
+                    </a:xfrm>
+                    <a:prstGeom prst="rect">
+                      <a:avLst/>
+                    </a:prstGeom>
+                    <a:noFill/>
+                    <a:ln>
+                      <a:noFill/>
+                    </a:ln>
+                  </pic:spPr>
+                </pic:pic>
+              </a:graphicData>
+            </a:graphic>
+          </wp:inline>
+        </w:drawing>
+      </w:r>
+    </w:p>
+    <w:p>
+      <w:r>
+        <w:t xml:space="preserve">OBS: </w:t>
+      </w:r>
+      <w:r>
+        <w:rPr>
+          <w:rFonts w:ascii="Arial" w:eastAsia="Times New Roman" w:hAnsi="Arial" w:cs="Arial"/>
+          <w:lang w:eastAsia="ar-SA"/>
+        </w:rPr>
+        <w:t xml:space="preserve">No </w:t>
+      </w:r>
+      <w:proofErr w:type="spellStart"/>
+      <w:r>
+        <w:rPr>
+          <w:rFonts w:ascii="Arial" w:eastAsia="Times New Roman" w:hAnsi="Arial" w:cs="Arial"/>
+          <w:lang w:eastAsia="ar-SA"/>
+        </w:rPr>
+        <w:t>FrontEnd</w:t>
+      </w:r>
+      <w:proofErr w:type="spellEnd"/>
+      <w:r>
+        <w:rPr>
+          <w:rFonts w:ascii="Arial" w:eastAsia="Times New Roman" w:hAnsi="Arial" w:cs="Arial"/>
+          <w:lang w:eastAsia="ar-SA"/>
+        </w:rPr>
+        <w:t xml:space="preserve">, </w:t>
+      </w:r>
+      <w:r>
+        <w:rPr>
+          <w:rFonts w:ascii="Arial" w:eastAsia="Times New Roman" w:hAnsi="Arial" w:cs="Arial"/>
+          <w:lang w:eastAsia="ar-SA"/>
+        </w:rPr>
+        <w:t>além de</w:t>
+      </w:r>
+      <w:r>
+        <w:rPr>
+          <w:rFonts w:ascii="Arial" w:eastAsia="Times New Roman" w:hAnsi="Arial" w:cs="Arial"/>
+          <w:lang w:eastAsia="ar-SA"/>
+        </w:rPr>
+        <w:t xml:space="preserve"> fazer uma página para divulgação da empresa</w:t>
+      </w:r>
+      <w:r>
+        <w:rPr>
+          <w:rFonts w:ascii="Arial" w:eastAsia="Times New Roman" w:hAnsi="Arial" w:cs="Arial"/>
+          <w:lang w:eastAsia="ar-SA"/>
+        </w:rPr>
+        <w:t xml:space="preserve"> </w:t>
+      </w:r>
+      <w:r>
+        <w:rPr>
+          <w:rFonts w:ascii="Arial" w:eastAsia="Times New Roman" w:hAnsi="Arial" w:cs="Arial"/>
+          <w:lang w:eastAsia="ar-SA"/>
+        </w:rPr>
+        <w:t>JAGUAREX</w:t>
+      </w:r>
+      <w:r>
+        <w:rPr>
+          <w:rFonts w:ascii="Arial" w:eastAsia="Times New Roman" w:hAnsi="Arial" w:cs="Arial"/>
+          <w:lang w:eastAsia="ar-SA"/>
+        </w:rPr>
+        <w:t xml:space="preserve">, também fazer um pequeno simulador de frete com </w:t>
+      </w:r>
+      <w:proofErr w:type="spellStart"/>
+      <w:r>
+        <w:rPr>
+          <w:rFonts w:ascii="Arial" w:eastAsia="Times New Roman" w:hAnsi="Arial" w:cs="Arial"/>
+          <w:lang w:eastAsia="ar-SA"/>
+        </w:rPr>
+        <w:t>javaScript</w:t>
+      </w:r>
+      <w:proofErr w:type="spellEnd"/>
+      <w:r>
+        <w:rPr>
+          <w:rFonts w:ascii="Arial" w:eastAsia="Times New Roman" w:hAnsi="Arial" w:cs="Arial"/>
+          <w:lang w:eastAsia="ar-SA"/>
+        </w:rPr>
+        <w:t>.</w:t>
+      </w:r>
+    </w:p>
     <w:sectPr>
       <w:pgSz w:w="11906" w:h="16838"/>
       <w:pgMar w:top="1417" w:right="1701" w:bottom="1417" w:left="1701" w:header="708" w:footer="708" w:gutter="0"/>
@@ -2617,6 +3330,21 @@
 </file>
 
 <file path=customXml/item1.xml><?xml version="1.0" encoding="utf-8"?>
+<p:properties xmlns:p="http://schemas.microsoft.com/office/2006/metadata/properties" xmlns:xsi="http://www.w3.org/2001/XMLSchema-instance" xmlns:pc="http://schemas.microsoft.com/office/infopath/2007/PartnerControls">
+  <documentManagement/>
+</p:properties>
+</file>
+
+<file path=customXml/item2.xml><?xml version="1.0" encoding="utf-8"?>
+<?mso-contentType ?>
+<FormTemplates xmlns="http://schemas.microsoft.com/sharepoint/v3/contenttype/forms">
+  <Display>DocumentLibraryForm</Display>
+  <Edit>DocumentLibraryForm</Edit>
+  <New>DocumentLibraryForm</New>
+</FormTemplates>
+</file>
+
+<file path=customXml/item3.xml><?xml version="1.0" encoding="utf-8"?>
 <ct:contentTypeSchema xmlns:ct="http://schemas.microsoft.com/office/2006/metadata/contentType" xmlns:ma="http://schemas.microsoft.com/office/2006/metadata/properties/metaAttributes" ct:_="" ma:_="" ma:contentTypeName="Document" ma:contentTypeID="0x0101005E191D0999DF55458436A8FED28F7DD3" ma:contentTypeVersion="2" ma:contentTypeDescription="Create a new document." ma:contentTypeScope="" ma:versionID="c71efbc98ef057c28d91977989383fab">
   <xsd:schema xmlns:xsd="http://www.w3.org/2001/XMLSchema" xmlns:xs="http://www.w3.org/2001/XMLSchema" xmlns:p="http://schemas.microsoft.com/office/2006/metadata/properties" xmlns:ns3="4bded5e2-ad00-4fa5-aefe-7b9148a22d13" targetNamespace="http://schemas.microsoft.com/office/2006/metadata/properties" ma:root="true" ma:fieldsID="ec7344d3f0ba6b66faf2f1cefc0e7d7e" ns3:_="">
     <xsd:import namespace="4bded5e2-ad00-4fa5-aefe-7b9148a22d13"/>
@@ -2748,22 +3476,31 @@
 </ct:contentTypeSchema>
 </file>
 
-<file path=customXml/item2.xml><?xml version="1.0" encoding="utf-8"?>
-<?mso-contentType ?>
-<FormTemplates xmlns="http://schemas.microsoft.com/sharepoint/v3/contenttype/forms">
-  <Display>DocumentLibraryForm</Display>
-  <Edit>DocumentLibraryForm</Edit>
-  <New>DocumentLibraryForm</New>
-</FormTemplates>
+<file path=customXml/itemProps1.xml><?xml version="1.0" encoding="utf-8"?>
+<ds:datastoreItem xmlns:ds="http://schemas.openxmlformats.org/officeDocument/2006/customXml" ds:itemID="{07AAF2BB-E9A1-4EAB-A22C-A3A33D3E1414}">
+  <ds:schemaRefs>
+    <ds:schemaRef ds:uri="http://schemas.microsoft.com/office/2006/metadata/properties"/>
+    <ds:schemaRef ds:uri="4bded5e2-ad00-4fa5-aefe-7b9148a22d13"/>
+    <ds:schemaRef ds:uri="http://purl.org/dc/dcmitype/"/>
+    <ds:schemaRef ds:uri="http://purl.org/dc/terms/"/>
+    <ds:schemaRef ds:uri="http://schemas.microsoft.com/office/2006/documentManagement/types"/>
+    <ds:schemaRef ds:uri="http://www.w3.org/XML/1998/namespace"/>
+    <ds:schemaRef ds:uri="http://schemas.microsoft.com/office/infopath/2007/PartnerControls"/>
+    <ds:schemaRef ds:uri="http://schemas.openxmlformats.org/package/2006/metadata/core-properties"/>
+    <ds:schemaRef ds:uri="http://purl.org/dc/elements/1.1/"/>
+  </ds:schemaRefs>
+</ds:datastoreItem>
 </file>
 
-<file path=customXml/item3.xml><?xml version="1.0" encoding="utf-8"?>
-<p:properties xmlns:p="http://schemas.microsoft.com/office/2006/metadata/properties" xmlns:xsi="http://www.w3.org/2001/XMLSchema-instance" xmlns:pc="http://schemas.microsoft.com/office/infopath/2007/PartnerControls">
-  <documentManagement/>
-</p:properties>
+<file path=customXml/itemProps2.xml><?xml version="1.0" encoding="utf-8"?>
+<ds:datastoreItem xmlns:ds="http://schemas.openxmlformats.org/officeDocument/2006/customXml" ds:itemID="{7EBE8E2E-DA6B-408C-BE13-FDF09FF3B4D7}">
+  <ds:schemaRefs>
+    <ds:schemaRef ds:uri="http://schemas.microsoft.com/sharepoint/v3/contenttype/forms"/>
+  </ds:schemaRefs>
+</ds:datastoreItem>
 </file>
 
-<file path=customXml/itemProps1.xml><?xml version="1.0" encoding="utf-8"?>
+<file path=customXml/itemProps3.xml><?xml version="1.0" encoding="utf-8"?>
 <ds:datastoreItem xmlns:ds="http://schemas.openxmlformats.org/officeDocument/2006/customXml" ds:itemID="{F52236FF-CC29-447B-8EED-D0ADC6D2D25F}">
   <ds:schemaRefs>
     <ds:schemaRef ds:uri="http://schemas.microsoft.com/office/2006/metadata/contentType"/>
@@ -2779,28 +3516,4 @@
     <ds:schemaRef ds:uri="http://schemas.microsoft.com/internal/obd"/>
   </ds:schemaRefs>
 </ds:datastoreItem>
-</file>
-
-<file path=customXml/itemProps2.xml><?xml version="1.0" encoding="utf-8"?>
-<ds:datastoreItem xmlns:ds="http://schemas.openxmlformats.org/officeDocument/2006/customXml" ds:itemID="{7EBE8E2E-DA6B-408C-BE13-FDF09FF3B4D7}">
-  <ds:schemaRefs>
-    <ds:schemaRef ds:uri="http://schemas.microsoft.com/sharepoint/v3/contenttype/forms"/>
-  </ds:schemaRefs>
-</ds:datastoreItem>
-</file>
-
-<file path=customXml/itemProps3.xml><?xml version="1.0" encoding="utf-8"?>
-<ds:datastoreItem xmlns:ds="http://schemas.openxmlformats.org/officeDocument/2006/customXml" ds:itemID="{07AAF2BB-E9A1-4EAB-A22C-A3A33D3E1414}">
-  <ds:schemaRefs>
-    <ds:schemaRef ds:uri="http://schemas.microsoft.com/office/2006/metadata/properties"/>
-    <ds:schemaRef ds:uri="4bded5e2-ad00-4fa5-aefe-7b9148a22d13"/>
-    <ds:schemaRef ds:uri="http://purl.org/dc/dcmitype/"/>
-    <ds:schemaRef ds:uri="http://purl.org/dc/terms/"/>
-    <ds:schemaRef ds:uri="http://schemas.microsoft.com/office/2006/documentManagement/types"/>
-    <ds:schemaRef ds:uri="http://www.w3.org/XML/1998/namespace"/>
-    <ds:schemaRef ds:uri="http://schemas.microsoft.com/office/infopath/2007/PartnerControls"/>
-    <ds:schemaRef ds:uri="http://schemas.openxmlformats.org/package/2006/metadata/core-properties"/>
-    <ds:schemaRef ds:uri="http://purl.org/dc/elements/1.1/"/>
-  </ds:schemaRefs>
-</ds:datastoreItem>
 </file>
</xml_diff>